<commit_message>
Added the picking database diagram.
</commit_message>
<xml_diff>
--- a/Documentation/Picking/PickingV1.docx
+++ b/Documentation/Picking/PickingV1.docx
@@ -12,6 +12,7 @@
           <w:docPartUnique/>
         </w:docPartObj>
       </w:sdtPr>
+      <w:sdtEndPr/>
       <w:sdtContent>
         <w:p>
           <w:r>
@@ -186,6 +187,7 @@
                                         <w:calendar w:val="gregorian"/>
                                       </w:date>
                                     </w:sdtPr>
+                                    <w:sdtEndPr/>
                                     <w:sdtContent>
                                       <w:r>
                                         <w:rPr>
@@ -367,6 +369,7 @@
                                   <w:calendar w:val="gregorian"/>
                                 </w:date>
                               </w:sdtPr>
+                              <w:sdtEndPr/>
                               <w:sdtContent>
                                 <w:r>
                                   <w:rPr>
@@ -619,6 +622,7 @@
                                     <w:dataBinding w:prefixMappings="xmlns:ns0='http://schemas.microsoft.com/office/2006/coverPageProps' " w:xpath="/ns0:CoverPageProperties[1]/ns0:Abstract[1]" w:storeItemID="{55AF091B-3C7A-41E3-B477-F2FDAA23CFDA}"/>
                                     <w:text w:multiLine="1"/>
                                   </w:sdtPr>
+                                  <w:sdtEndPr/>
                                   <w:sdtContent>
                                     <w:r>
                                       <w:rPr>
@@ -772,6 +776,7 @@
                               <w:dataBinding w:prefixMappings="xmlns:ns0='http://schemas.microsoft.com/office/2006/coverPageProps' " w:xpath="/ns0:CoverPageProperties[1]/ns0:Abstract[1]" w:storeItemID="{55AF091B-3C7A-41E3-B477-F2FDAA23CFDA}"/>
                               <w:text w:multiLine="1"/>
                             </w:sdtPr>
+                            <w:sdtEndPr/>
                             <w:sdtContent>
                               <w:r>
                                 <w:rPr>
@@ -1060,7 +1065,7 @@
         <w:rPr>
           <w:noProof/>
         </w:rPr>
-        <w:instrText xml:space="preserve"> PAGEREF _Toc2854377 \h </w:instrText>
+        <w:instrText xml:space="preserve"> PAGEREF _Toc2865576 \h </w:instrText>
       </w:r>
       <w:r>
         <w:rPr>
@@ -1135,7 +1140,7 @@
         <w:rPr>
           <w:noProof/>
         </w:rPr>
-        <w:instrText xml:space="preserve"> PAGEREF _Toc2854378 \h </w:instrText>
+        <w:instrText xml:space="preserve"> PAGEREF _Toc2865577 \h </w:instrText>
       </w:r>
       <w:r>
         <w:rPr>
@@ -1210,7 +1215,7 @@
         <w:rPr>
           <w:noProof/>
         </w:rPr>
-        <w:instrText xml:space="preserve"> PAGEREF _Toc2854379 \h </w:instrText>
+        <w:instrText xml:space="preserve"> PAGEREF _Toc2865578 \h </w:instrText>
       </w:r>
       <w:r>
         <w:rPr>
@@ -1285,7 +1290,7 @@
         <w:rPr>
           <w:noProof/>
         </w:rPr>
-        <w:instrText xml:space="preserve"> PAGEREF _Toc2854380 \h </w:instrText>
+        <w:instrText xml:space="preserve"> PAGEREF _Toc2865579 \h </w:instrText>
       </w:r>
       <w:r>
         <w:rPr>
@@ -1360,7 +1365,7 @@
         <w:rPr>
           <w:noProof/>
         </w:rPr>
-        <w:instrText xml:space="preserve"> PAGEREF _Toc2854381 \h </w:instrText>
+        <w:instrText xml:space="preserve"> PAGEREF _Toc2865580 \h </w:instrText>
       </w:r>
       <w:r>
         <w:rPr>
@@ -1435,7 +1440,7 @@
         <w:rPr>
           <w:noProof/>
         </w:rPr>
-        <w:instrText xml:space="preserve"> PAGEREF _Toc2854382 \h </w:instrText>
+        <w:instrText xml:space="preserve"> PAGEREF _Toc2865581 \h </w:instrText>
       </w:r>
       <w:r>
         <w:rPr>
@@ -1510,7 +1515,7 @@
         <w:rPr>
           <w:noProof/>
         </w:rPr>
-        <w:instrText xml:space="preserve"> PAGEREF _Toc2854383 \h </w:instrText>
+        <w:instrText xml:space="preserve"> PAGEREF _Toc2865582 \h </w:instrText>
       </w:r>
       <w:r>
         <w:rPr>
@@ -1585,7 +1590,7 @@
         <w:rPr>
           <w:noProof/>
         </w:rPr>
-        <w:instrText xml:space="preserve"> PAGEREF _Toc2854384 \h </w:instrText>
+        <w:instrText xml:space="preserve"> PAGEREF _Toc2865583 \h </w:instrText>
       </w:r>
       <w:r>
         <w:rPr>
@@ -1660,7 +1665,7 @@
         <w:rPr>
           <w:noProof/>
         </w:rPr>
-        <w:instrText xml:space="preserve"> PAGEREF _Toc2854385 \h </w:instrText>
+        <w:instrText xml:space="preserve"> PAGEREF _Toc2865584 \h </w:instrText>
       </w:r>
       <w:r>
         <w:rPr>
@@ -1735,7 +1740,7 @@
         <w:rPr>
           <w:noProof/>
         </w:rPr>
-        <w:instrText xml:space="preserve"> PAGEREF _Toc2854386 \h </w:instrText>
+        <w:instrText xml:space="preserve"> PAGEREF _Toc2865585 \h </w:instrText>
       </w:r>
       <w:r>
         <w:rPr>
@@ -1810,7 +1815,7 @@
         <w:rPr>
           <w:noProof/>
         </w:rPr>
-        <w:instrText xml:space="preserve"> PAGEREF _Toc2854387 \h </w:instrText>
+        <w:instrText xml:space="preserve"> PAGEREF _Toc2865586 \h </w:instrText>
       </w:r>
       <w:r>
         <w:rPr>
@@ -1885,7 +1890,7 @@
         <w:rPr>
           <w:noProof/>
         </w:rPr>
-        <w:instrText xml:space="preserve"> PAGEREF _Toc2854388 \h </w:instrText>
+        <w:instrText xml:space="preserve"> PAGEREF _Toc2865587 \h </w:instrText>
       </w:r>
       <w:r>
         <w:rPr>
@@ -1902,7 +1907,7 @@
         <w:rPr>
           <w:noProof/>
         </w:rPr>
-        <w:t>11</w:t>
+        <w:t>12</w:t>
       </w:r>
       <w:r>
         <w:rPr>
@@ -1960,7 +1965,7 @@
         <w:rPr>
           <w:noProof/>
         </w:rPr>
-        <w:instrText xml:space="preserve"> PAGEREF _Toc2854389 \h </w:instrText>
+        <w:instrText xml:space="preserve"> PAGEREF _Toc2865588 \h </w:instrText>
       </w:r>
       <w:r>
         <w:rPr>
@@ -1977,7 +1982,7 @@
         <w:rPr>
           <w:noProof/>
         </w:rPr>
-        <w:t>11</w:t>
+        <w:t>13</w:t>
       </w:r>
       <w:r>
         <w:rPr>
@@ -2035,7 +2040,7 @@
         <w:rPr>
           <w:noProof/>
         </w:rPr>
-        <w:instrText xml:space="preserve"> PAGEREF _Toc2854390 \h </w:instrText>
+        <w:instrText xml:space="preserve"> PAGEREF _Toc2865589 \h </w:instrText>
       </w:r>
       <w:r>
         <w:rPr>
@@ -2052,7 +2057,7 @@
         <w:rPr>
           <w:noProof/>
         </w:rPr>
-        <w:t>15</w:t>
+        <w:t>16</w:t>
       </w:r>
       <w:r>
         <w:rPr>
@@ -2110,7 +2115,7 @@
         <w:rPr>
           <w:noProof/>
         </w:rPr>
-        <w:instrText xml:space="preserve"> PAGEREF _Toc2854391 \h </w:instrText>
+        <w:instrText xml:space="preserve"> PAGEREF _Toc2865590 \h </w:instrText>
       </w:r>
       <w:r>
         <w:rPr>
@@ -2127,7 +2132,7 @@
         <w:rPr>
           <w:noProof/>
         </w:rPr>
-        <w:t>15</w:t>
+        <w:t>16</w:t>
       </w:r>
       <w:r>
         <w:rPr>
@@ -2185,7 +2190,7 @@
         <w:rPr>
           <w:noProof/>
         </w:rPr>
-        <w:instrText xml:space="preserve"> PAGEREF _Toc2854392 \h </w:instrText>
+        <w:instrText xml:space="preserve"> PAGEREF _Toc2865591 \h </w:instrText>
       </w:r>
       <w:r>
         <w:rPr>
@@ -2202,7 +2207,7 @@
         <w:rPr>
           <w:noProof/>
         </w:rPr>
-        <w:t>16</w:t>
+        <w:t>18</w:t>
       </w:r>
       <w:r>
         <w:rPr>
@@ -2228,17 +2233,19 @@
       <w:r>
         <w:br w:type="page"/>
       </w:r>
+      <w:bookmarkStart w:id="1" w:name="_GoBack"/>
+      <w:bookmarkEnd w:id="1"/>
     </w:p>
     <w:p>
       <w:pPr>
         <w:pStyle w:val="Heading1"/>
       </w:pPr>
-      <w:bookmarkStart w:id="1" w:name="_Toc2854377"/>
+      <w:bookmarkStart w:id="2" w:name="_Toc2865576"/>
       <w:r>
         <w:lastRenderedPageBreak/>
         <w:t>Document approval and distribution list</w:t>
       </w:r>
-      <w:bookmarkEnd w:id="1"/>
+      <w:bookmarkEnd w:id="2"/>
     </w:p>
     <w:p/>
     <w:p>
@@ -2666,12 +2673,12 @@
           <w:numId w:val="16"/>
         </w:numPr>
       </w:pPr>
-      <w:bookmarkStart w:id="2" w:name="_Toc2854378"/>
+      <w:bookmarkStart w:id="3" w:name="_Toc2865577"/>
       <w:r>
         <w:lastRenderedPageBreak/>
         <w:t>Introduction</w:t>
       </w:r>
-      <w:bookmarkEnd w:id="2"/>
+      <w:bookmarkEnd w:id="3"/>
     </w:p>
     <w:p>
       <w:pPr>
@@ -2925,11 +2932,11 @@
           <w:numId w:val="16"/>
         </w:numPr>
       </w:pPr>
-      <w:bookmarkStart w:id="3" w:name="_Toc2854379"/>
+      <w:bookmarkStart w:id="4" w:name="_Toc2865578"/>
       <w:r>
         <w:t>Audience</w:t>
       </w:r>
-      <w:bookmarkEnd w:id="3"/>
+      <w:bookmarkEnd w:id="4"/>
     </w:p>
     <w:p/>
     <w:p>
@@ -2985,12 +2992,12 @@
           <w:numId w:val="16"/>
         </w:numPr>
       </w:pPr>
-      <w:bookmarkStart w:id="4" w:name="_Toc2854380"/>
+      <w:bookmarkStart w:id="5" w:name="_Toc2865579"/>
       <w:r>
         <w:lastRenderedPageBreak/>
         <w:t>Dependencies</w:t>
       </w:r>
-      <w:bookmarkEnd w:id="4"/>
+      <w:bookmarkEnd w:id="5"/>
     </w:p>
     <w:p/>
     <w:p>
@@ -3037,11 +3044,11 @@
           <w:numId w:val="16"/>
         </w:numPr>
       </w:pPr>
-      <w:bookmarkStart w:id="5" w:name="_Toc2854381"/>
+      <w:bookmarkStart w:id="6" w:name="_Toc2865580"/>
       <w:r>
         <w:t>Objectives</w:t>
       </w:r>
-      <w:bookmarkEnd w:id="5"/>
+      <w:bookmarkEnd w:id="6"/>
     </w:p>
     <w:p>
       <w:pPr>
@@ -3057,15 +3064,7 @@
         <w:t xml:space="preserve">The objective of </w:t>
       </w:r>
       <w:r>
-        <w:t xml:space="preserve">this sub system is to ensure that ordered goods (Sales Ordering) are accurately picked following </w:t>
-      </w:r>
-      <w:proofErr w:type="gramStart"/>
-      <w:r>
-        <w:t>an</w:t>
-      </w:r>
-      <w:proofErr w:type="gramEnd"/>
-      <w:r>
-        <w:t xml:space="preserve"> pre-defined priority with dynamic optimisation of sales order consolidation to picking jobs. Concurrently, there are option to dynamically adjust workforce allocations and workforce workload to optimise production to meet with distribution </w:t>
+        <w:t xml:space="preserve">this sub system is to ensure that ordered goods (Sales Ordering) are accurately picked following an pre-defined priority with dynamic optimisation of sales order consolidation to picking jobs. Concurrently, there are option to dynamically adjust workforce allocations and workforce workload to optimise production to meet with distribution </w:t>
       </w:r>
       <w:r>
         <w:rPr>
@@ -3110,14 +3109,14 @@
           <w:numId w:val="16"/>
         </w:numPr>
       </w:pPr>
-      <w:bookmarkStart w:id="6" w:name="_Toc2854382"/>
+      <w:bookmarkStart w:id="7" w:name="_Toc2865581"/>
       <w:r>
         <w:t xml:space="preserve">Business </w:t>
       </w:r>
       <w:r>
         <w:t>Rules</w:t>
       </w:r>
-      <w:bookmarkEnd w:id="6"/>
+      <w:bookmarkEnd w:id="7"/>
     </w:p>
     <w:p/>
     <w:p>
@@ -3433,11 +3432,11 @@
           <w:numId w:val="16"/>
         </w:numPr>
       </w:pPr>
-      <w:bookmarkStart w:id="7" w:name="_Toc2854383"/>
+      <w:bookmarkStart w:id="8" w:name="_Toc2865582"/>
       <w:r>
         <w:t>Detail description of functionality</w:t>
       </w:r>
-      <w:bookmarkEnd w:id="7"/>
+      <w:bookmarkEnd w:id="8"/>
     </w:p>
     <w:p/>
     <w:p>
@@ -3652,11 +3651,11 @@
           <w:numId w:val="16"/>
         </w:numPr>
       </w:pPr>
-      <w:bookmarkStart w:id="8" w:name="_Toc2854384"/>
+      <w:bookmarkStart w:id="9" w:name="_Toc2865583"/>
       <w:r>
         <w:t>Picking process</w:t>
       </w:r>
-      <w:bookmarkEnd w:id="8"/>
+      <w:bookmarkEnd w:id="9"/>
     </w:p>
     <w:p/>
     <w:p>
@@ -3667,11 +3666,11 @@
           <w:numId w:val="16"/>
         </w:numPr>
       </w:pPr>
-      <w:bookmarkStart w:id="9" w:name="_Toc2854385"/>
+      <w:bookmarkStart w:id="10" w:name="_Toc2865584"/>
       <w:r>
         <w:t>Dashboard</w:t>
       </w:r>
-      <w:bookmarkEnd w:id="9"/>
+      <w:bookmarkEnd w:id="10"/>
     </w:p>
     <w:p/>
     <w:p>
@@ -3829,15 +3828,7 @@
         <w:ind w:left="360"/>
       </w:pPr>
       <w:r>
-        <w:t xml:space="preserve">Using this functionality, the user </w:t>
-      </w:r>
-      <w:proofErr w:type="gramStart"/>
-      <w:r>
-        <w:t>is able to</w:t>
-      </w:r>
-      <w:proofErr w:type="gramEnd"/>
-      <w:r>
-        <w:t xml:space="preserve"> schedule the workforce by volume of work and time to complete.</w:t>
+        <w:t>Using this functionality, the user is able to schedule the workforce by volume of work and time to complete.</w:t>
       </w:r>
     </w:p>
     <w:p>
@@ -3911,11 +3902,11 @@
           <w:numId w:val="16"/>
         </w:numPr>
       </w:pPr>
-      <w:bookmarkStart w:id="10" w:name="_Toc2854386"/>
+      <w:bookmarkStart w:id="11" w:name="_Toc2865585"/>
       <w:r>
         <w:t>Creating a picker job</w:t>
       </w:r>
-      <w:bookmarkEnd w:id="10"/>
+      <w:bookmarkEnd w:id="11"/>
     </w:p>
     <w:p/>
     <w:p>
@@ -4529,23 +4520,7 @@
         <w:jc w:val="both"/>
       </w:pPr>
       <w:r>
-        <w:t xml:space="preserve">The incidents of errors </w:t>
-      </w:r>
-      <w:proofErr w:type="gramStart"/>
-      <w:r>
-        <w:t>is</w:t>
-      </w:r>
-      <w:proofErr w:type="gramEnd"/>
-      <w:r>
-        <w:t xml:space="preserve"> so small that the practice has been an acceptable change by customers. However, the omission of the packing slip it </w:t>
-      </w:r>
-      <w:proofErr w:type="gramStart"/>
-      <w:r>
-        <w:t>still remains</w:t>
-      </w:r>
-      <w:proofErr w:type="gramEnd"/>
-      <w:r>
-        <w:t xml:space="preserve"> a negative change when measured against best practice. </w:t>
+        <w:t xml:space="preserve">The incidents of errors is so small that the practice has been an acceptable change by customers. However, the omission of the packing slip it still remains a negative change when measured against best practice. </w:t>
       </w:r>
     </w:p>
     <w:p>
@@ -4685,11 +4660,11 @@
           <w:numId w:val="16"/>
         </w:numPr>
       </w:pPr>
-      <w:bookmarkStart w:id="11" w:name="_Toc2854387"/>
+      <w:bookmarkStart w:id="12" w:name="_Toc2865586"/>
       <w:r>
         <w:t>Future considerations:</w:t>
       </w:r>
-      <w:bookmarkEnd w:id="11"/>
+      <w:bookmarkEnd w:id="12"/>
     </w:p>
     <w:p/>
     <w:p>
@@ -4734,12 +4709,7 @@
       </w:pPr>
       <w:r>
         <w:lastRenderedPageBreak/>
-        <w:t>The o</w:t>
-      </w:r>
-      <w:bookmarkStart w:id="12" w:name="_GoBack"/>
-      <w:bookmarkEnd w:id="12"/>
-      <w:r>
-        <w:t xml:space="preserve">mission of printing the packing slip currently can be re-instated using a mobile device scanning and verification process, pre-invoice print. The </w:t>
+        <w:t xml:space="preserve">The omission of printing the packing slip currently can be re-instated using a mobile device scanning and verification process, pre-invoice print. The </w:t>
       </w:r>
       <w:r>
         <w:t>incidents of having to pass credits to compensate for human errors will be much reduced with improved customer experience.</w:t>
@@ -4762,15 +4732,71 @@
           <w:numId w:val="16"/>
         </w:numPr>
       </w:pPr>
-      <w:bookmarkStart w:id="13" w:name="_Toc2854388"/>
-      <w:bookmarkStart w:id="14" w:name="_Toc1568833"/>
-      <w:bookmarkStart w:id="15" w:name="_Hlk1568473"/>
-      <w:r>
+      <w:bookmarkStart w:id="13" w:name="_Toc1568833"/>
+      <w:bookmarkStart w:id="14" w:name="_Hlk1568473"/>
+      <w:bookmarkStart w:id="15" w:name="_Toc2865587"/>
+      <w:r>
+        <w:lastRenderedPageBreak/>
         <w:t>Database diagram</w:t>
       </w:r>
-      <w:bookmarkEnd w:id="13"/>
+      <w:bookmarkEnd w:id="15"/>
     </w:p>
-    <w:p/>
+    <w:p>
+      <w:r>
+        <w:rPr>
+          <w:noProof/>
+        </w:rPr>
+        <w:drawing>
+          <wp:anchor distT="0" distB="0" distL="114300" distR="114300" simplePos="0" relativeHeight="251671552" behindDoc="0" locked="0" layoutInCell="1" allowOverlap="1" wp14:anchorId="26642C97" wp14:editId="34F546FE">
+            <wp:simplePos x="0" y="0"/>
+            <wp:positionH relativeFrom="margin">
+              <wp:align>center</wp:align>
+            </wp:positionH>
+            <wp:positionV relativeFrom="paragraph">
+              <wp:posOffset>8255</wp:posOffset>
+            </wp:positionV>
+            <wp:extent cx="4772025" cy="8527451"/>
+            <wp:effectExtent l="0" t="0" r="0" b="6985"/>
+            <wp:wrapSquare wrapText="bothSides"/>
+            <wp:docPr id="5" name="Picture 5"/>
+            <wp:cNvGraphicFramePr>
+              <a:graphicFrameLocks xmlns:a="http://schemas.openxmlformats.org/drawingml/2006/main" noChangeAspect="1"/>
+            </wp:cNvGraphicFramePr>
+            <a:graphic xmlns:a="http://schemas.openxmlformats.org/drawingml/2006/main">
+              <a:graphicData uri="http://schemas.openxmlformats.org/drawingml/2006/picture">
+                <pic:pic xmlns:pic="http://schemas.openxmlformats.org/drawingml/2006/picture">
+                  <pic:nvPicPr>
+                    <pic:cNvPr id="1" name=""/>
+                    <pic:cNvPicPr/>
+                  </pic:nvPicPr>
+                  <pic:blipFill>
+                    <a:blip r:embed="rId15">
+                      <a:extLst>
+                        <a:ext uri="{28A0092B-C50C-407E-A947-70E740481C1C}">
+                          <a14:useLocalDpi xmlns:a14="http://schemas.microsoft.com/office/drawing/2010/main" val="0"/>
+                        </a:ext>
+                      </a:extLst>
+                    </a:blip>
+                    <a:stretch>
+                      <a:fillRect/>
+                    </a:stretch>
+                  </pic:blipFill>
+                  <pic:spPr>
+                    <a:xfrm>
+                      <a:off x="0" y="0"/>
+                      <a:ext cx="4772025" cy="8527451"/>
+                    </a:xfrm>
+                    <a:prstGeom prst="rect">
+                      <a:avLst/>
+                    </a:prstGeom>
+                  </pic:spPr>
+                </pic:pic>
+              </a:graphicData>
+            </a:graphic>
+          </wp:anchor>
+        </w:drawing>
+      </w:r>
+    </w:p>
     <w:p/>
     <w:p>
       <w:pPr>
@@ -4780,8 +4806,9 @@
           <w:numId w:val="16"/>
         </w:numPr>
       </w:pPr>
-      <w:bookmarkStart w:id="16" w:name="_Toc2854389"/>
-      <w:r>
+      <w:bookmarkStart w:id="16" w:name="_Toc2865588"/>
+      <w:r>
+        <w:lastRenderedPageBreak/>
         <w:t>SQL Stored Procedures</w:t>
       </w:r>
       <w:bookmarkEnd w:id="16"/>
@@ -4804,7 +4831,7 @@
             <w:tcW w:w="4678" w:type="dxa"/>
             <w:vAlign w:val="center"/>
           </w:tcPr>
-          <w:bookmarkEnd w:id="14"/>
+          <w:bookmarkEnd w:id="13"/>
           <w:p>
             <w:pPr>
               <w:jc w:val="center"/>
@@ -4841,23 +4868,7 @@
           </w:p>
         </w:tc>
       </w:tr>
-      <w:tr>
-        <w:tc>
-          <w:tcPr>
-            <w:tcW w:w="4678" w:type="dxa"/>
-            <w:vAlign w:val="center"/>
-          </w:tcPr>
-          <w:p/>
-        </w:tc>
-        <w:tc>
-          <w:tcPr>
-            <w:tcW w:w="3492" w:type="dxa"/>
-            <w:vAlign w:val="center"/>
-          </w:tcPr>
-          <w:p/>
-        </w:tc>
-      </w:tr>
-      <w:bookmarkEnd w:id="15"/>
+      <w:bookmarkEnd w:id="14"/>
       <w:tr>
         <w:trPr>
           <w:trHeight w:val="300"/>
@@ -6340,7 +6351,6 @@
                 <w:szCs w:val="24"/>
                 <w:lang w:eastAsia="en-ZA"/>
               </w:rPr>
-              <w:lastRenderedPageBreak/>
               <w:t>PckControlSearchPickingSlipNumber</w:t>
             </w:r>
             <w:proofErr w:type="spellEnd"/>
@@ -7017,6 +7027,7 @@
                 <w:szCs w:val="24"/>
                 <w:lang w:eastAsia="en-ZA"/>
               </w:rPr>
+              <w:lastRenderedPageBreak/>
               <w:t>pckPickingSecureZoneHomeFindByBranchLoc</w:t>
             </w:r>
             <w:proofErr w:type="spellEnd"/>
@@ -8629,7 +8640,6 @@
                 <w:szCs w:val="24"/>
                 <w:lang w:eastAsia="en-ZA"/>
               </w:rPr>
-              <w:lastRenderedPageBreak/>
               <w:t>PckGetNextJobNo</w:t>
             </w:r>
             <w:proofErr w:type="spellEnd"/>
@@ -9306,6 +9316,7 @@
                 <w:szCs w:val="24"/>
                 <w:lang w:eastAsia="en-ZA"/>
               </w:rPr>
+              <w:lastRenderedPageBreak/>
               <w:t>pckZone</w:t>
             </w:r>
             <w:proofErr w:type="spellEnd"/>
@@ -10916,7 +10927,6 @@
                 <w:szCs w:val="24"/>
                 <w:lang w:eastAsia="en-ZA"/>
               </w:rPr>
-              <w:lastRenderedPageBreak/>
               <w:t>PckRerouteAllUnpickedOrders</w:t>
             </w:r>
             <w:proofErr w:type="spellEnd"/>
@@ -11593,6 +11603,7 @@
                 <w:szCs w:val="24"/>
                 <w:lang w:eastAsia="en-ZA"/>
               </w:rPr>
+              <w:lastRenderedPageBreak/>
               <w:t>PckRouteSalesOrdersRefresh</w:t>
             </w:r>
             <w:proofErr w:type="spellEnd"/>
@@ -13203,7 +13214,6 @@
                 <w:szCs w:val="24"/>
                 <w:lang w:eastAsia="en-ZA"/>
               </w:rPr>
-              <w:lastRenderedPageBreak/>
               <w:t>pckZoneGroup</w:t>
             </w:r>
             <w:proofErr w:type="spellEnd"/>
@@ -13502,7 +13512,7 @@
           <w:numId w:val="16"/>
         </w:numPr>
       </w:pPr>
-      <w:bookmarkStart w:id="17" w:name="_Toc2854390"/>
+      <w:bookmarkStart w:id="17" w:name="_Toc2865589"/>
       <w:r>
         <w:t>Programs</w:t>
       </w:r>
@@ -13517,7 +13527,7 @@
         </w:numPr>
       </w:pPr>
       <w:bookmarkStart w:id="18" w:name="_Toc1568834"/>
-      <w:bookmarkStart w:id="19" w:name="_Toc2854391"/>
+      <w:bookmarkStart w:id="19" w:name="_Toc2865590"/>
       <w:r>
         <w:t>MS Windows Executables</w:t>
       </w:r>
@@ -13566,13 +13576,23 @@
           <w:tcPr>
             <w:tcW w:w="3005" w:type="dxa"/>
           </w:tcPr>
-          <w:p/>
+          <w:p>
+            <w:proofErr w:type="spellStart"/>
+            <w:r>
+              <w:t>pckJobs</w:t>
+            </w:r>
+            <w:proofErr w:type="spellEnd"/>
+          </w:p>
         </w:tc>
         <w:tc>
           <w:tcPr>
             <w:tcW w:w="6062" w:type="dxa"/>
           </w:tcPr>
-          <w:p/>
+          <w:p>
+            <w:r>
+              <w:t xml:space="preserve">List picking jobs not completed </w:t>
+            </w:r>
+          </w:p>
         </w:tc>
       </w:tr>
       <w:tr>
@@ -13583,7 +13603,7 @@
           <w:p>
             <w:proofErr w:type="spellStart"/>
             <w:r>
-              <w:t>pckJobs</w:t>
+              <w:t>pckMaintainReasons</w:t>
             </w:r>
             <w:proofErr w:type="spellEnd"/>
           </w:p>
@@ -13594,7 +13614,7 @@
           </w:tcPr>
           <w:p>
             <w:r>
-              <w:t xml:space="preserve">List picking jobs not completed </w:t>
+              <w:t>Defined list of usable reasons i.e. job on hold etc</w:t>
             </w:r>
           </w:p>
         </w:tc>
@@ -13607,7 +13627,7 @@
           <w:p>
             <w:proofErr w:type="spellStart"/>
             <w:r>
-              <w:t>pckMaintainReasons</w:t>
+              <w:t>pckMaintainZones</w:t>
             </w:r>
             <w:proofErr w:type="spellEnd"/>
           </w:p>
@@ -13618,7 +13638,7 @@
           </w:tcPr>
           <w:p>
             <w:r>
-              <w:t>Defined list of usable reasons i.e. job on hold etc</w:t>
+              <w:t xml:space="preserve">Picking is divided into zone areas for specific pickers </w:t>
             </w:r>
           </w:p>
         </w:tc>
@@ -13631,7 +13651,7 @@
           <w:p>
             <w:proofErr w:type="spellStart"/>
             <w:r>
-              <w:t>pckMaintainZones</w:t>
+              <w:t>pckMaintainRoutes</w:t>
             </w:r>
             <w:proofErr w:type="spellEnd"/>
           </w:p>
@@ -13642,7 +13662,7 @@
           </w:tcPr>
           <w:p>
             <w:r>
-              <w:t xml:space="preserve">Picking is divided into zone areas for specific pickers </w:t>
+              <w:t>Picker is given work for one or more routes</w:t>
             </w:r>
           </w:p>
         </w:tc>
@@ -13655,7 +13675,7 @@
           <w:p>
             <w:proofErr w:type="spellStart"/>
             <w:r>
-              <w:t>pckMaintainRoutes</w:t>
+              <w:t>pckReleaseOrders</w:t>
             </w:r>
             <w:proofErr w:type="spellEnd"/>
           </w:p>
@@ -13666,7 +13686,7 @@
           </w:tcPr>
           <w:p>
             <w:r>
-              <w:t>Picker is given work for one or more routes</w:t>
+              <w:t>One or more sales orders released to picking</w:t>
             </w:r>
           </w:p>
         </w:tc>
@@ -13679,7 +13699,7 @@
           <w:p>
             <w:proofErr w:type="spellStart"/>
             <w:r>
-              <w:t>pckReleaseOrders</w:t>
+              <w:t>pckReprintInvoice</w:t>
             </w:r>
             <w:proofErr w:type="spellEnd"/>
           </w:p>
@@ -13690,7 +13710,7 @@
           </w:tcPr>
           <w:p>
             <w:r>
-              <w:t>One or more sales orders released to picking</w:t>
+              <w:t>Only one invoice may be original – this is marked as copy</w:t>
             </w:r>
           </w:p>
         </w:tc>
@@ -13703,37 +13723,7 @@
           <w:p>
             <w:proofErr w:type="spellStart"/>
             <w:r>
-              <w:t>pckReprintInvoice</w:t>
-            </w:r>
-            <w:proofErr w:type="spellEnd"/>
-          </w:p>
-        </w:tc>
-        <w:tc>
-          <w:tcPr>
-            <w:tcW w:w="6062" w:type="dxa"/>
-          </w:tcPr>
-          <w:p>
-            <w:r>
-              <w:t>Only one invoice may be original – this is marked as copy</w:t>
-            </w:r>
-          </w:p>
-        </w:tc>
-      </w:tr>
-      <w:tr>
-        <w:tc>
-          <w:tcPr>
-            <w:tcW w:w="3005" w:type="dxa"/>
-          </w:tcPr>
-          <w:p>
-            <w:proofErr w:type="spellStart"/>
-            <w:r>
-              <w:t>pckReprint</w:t>
-            </w:r>
-            <w:r>
-              <w:t>Original</w:t>
-            </w:r>
-            <w:r>
-              <w:t>Invoice</w:t>
+              <w:t>pckReprintOriginalInvoice</w:t>
             </w:r>
             <w:proofErr w:type="spellEnd"/>
           </w:p>
@@ -13967,7 +13957,7 @@
           <w:numId w:val="16"/>
         </w:numPr>
       </w:pPr>
-      <w:bookmarkStart w:id="20" w:name="_Toc2854392"/>
+      <w:bookmarkStart w:id="20" w:name="_Toc2865591"/>
       <w:r>
         <w:lastRenderedPageBreak/>
         <w:t>Acceptance</w:t>
@@ -14078,8 +14068,8 @@
       </w:r>
     </w:p>
     <w:sectPr>
-      <w:headerReference w:type="default" r:id="rId15"/>
-      <w:footerReference w:type="default" r:id="rId16"/>
+      <w:headerReference w:type="default" r:id="rId16"/>
+      <w:footerReference w:type="default" r:id="rId17"/>
       <w:pgSz w:w="11906" w:h="16838"/>
       <w:pgMar w:top="1440" w:right="1440" w:bottom="1440" w:left="1440" w:header="708" w:footer="708" w:gutter="0"/>
       <w:pgNumType w:start="0"/>
@@ -14120,6 +14110,9 @@
 <w:ftr xmlns:wpc="http://schemas.microsoft.com/office/word/2010/wordprocessingCanvas" xmlns:cx="http://schemas.microsoft.com/office/drawing/2014/chartex" xmlns:cx1="http://schemas.microsoft.com/office/drawing/2015/9/8/chartex" xmlns:cx2="http://schemas.microsoft.com/office/drawing/2015/10/21/chartex" xmlns:cx3="http://schemas.microsoft.com/office/drawing/2016/5/9/chartex" xmlns:cx4="http://schemas.microsoft.com/office/drawing/2016/5/10/chartex" xmlns:cx5="http://schemas.microsoft.com/office/drawing/2016/5/11/chartex" xmlns:cx6="http://schemas.microsoft.com/office/drawing/2016/5/12/chartex" xmlns:cx7="http://schemas.microsoft.com/office/drawing/2016/5/13/chartex" xmlns:cx8="http://schemas.microsoft.com/office/drawing/2016/5/14/chartex" xmlns:mc="http://schemas.openxmlformats.org/markup-compatibility/2006" xmlns:aink="http://schemas.microsoft.com/office/drawing/2016/ink" xmlns:am3d="http://schemas.microsoft.com/office/drawing/2017/model3d" xmlns:o="urn:schemas-microsoft-com:office:office" xmlns:r="http://schemas.openxmlformats.org/officeDocument/2006/relationships" xmlns:m="http://schemas.openxmlformats.org/officeDocument/2006/math" xmlns:v="urn:schemas-microsoft-com:vml" xmlns:wp14="http://schemas.microsoft.com/office/word/2010/wordprocessingDrawing" xmlns:wp="http://schemas.openxmlformats.org/drawingml/2006/wordprocessingDrawing" xmlns:w10="urn:schemas-microsoft-com:office:word" xmlns:w="http://schemas.openxmlformats.org/wordprocessingml/2006/main" xmlns:w14="http://schemas.microsoft.com/office/word/2010/wordml" xmlns:w15="http://schemas.microsoft.com/office/word/2012/wordml" xmlns:w16cid="http://schemas.microsoft.com/office/word/2016/wordml/cid" xmlns:w16se="http://schemas.microsoft.com/office/word/2015/wordml/symex" xmlns:wpg="http://schemas.microsoft.com/office/word/2010/wordprocessingGroup" xmlns:wpi="http://schemas.microsoft.com/office/word/2010/wordprocessingInk" xmlns:wne="http://schemas.microsoft.com/office/word/2006/wordml" xmlns:wps="http://schemas.microsoft.com/office/word/2010/wordprocessingShape" mc:Ignorable="w14 w15 w16se w16cid wp14">
   <w:p>
     <w:pPr>
+      <w:tabs>
+        <w:tab w:val="right" w:pos="8931"/>
+      </w:tabs>
       <w:spacing w:after="0" w:line="240" w:lineRule="auto"/>
       <w:rPr>
         <w:noProof/>
@@ -14150,7 +14143,7 @@
       <w:rPr>
         <w:noProof/>
       </w:rPr>
-      <w:t>Eptemplatev1.Docx</w:t>
+      <w:t>Pickingv1.Docx</w:t>
     </w:r>
     <w:r>
       <w:rPr>
@@ -14159,19 +14152,12 @@
       <w:fldChar w:fldCharType="end"/>
     </w:r>
     <w:r>
+      <w:rPr>
+        <w:noProof/>
+      </w:rPr>
       <w:tab/>
     </w:r>
     <w:r>
-      <w:tab/>
-    </w:r>
-    <w:r>
-      <w:tab/>
-    </w:r>
-    <w:r>
-      <w:tab/>
-    </w:r>
-    <w:r>
-      <w:tab/>
       <w:t xml:space="preserve">Page </w:t>
     </w:r>
     <w:r>
@@ -14267,17 +14253,13 @@
   <w:p>
     <w:pPr>
       <w:pStyle w:val="Header"/>
+    </w:pPr>
+    <w:r>
       <w:rPr>
         <w:b/>
         <w:sz w:val="18"/>
       </w:rPr>
-    </w:pPr>
-    <w:r>
-      <w:rPr>
-        <w:b/>
-        <w:sz w:val="18"/>
-      </w:rPr>
-      <w:t>State the purpose in a summary format</w:t>
+      <w:t>Describes the post sales order release process</w:t>
     </w:r>
   </w:p>
 </w:hdr>
@@ -19379,7 +19361,7 @@
 </file>
 
 <file path=customXml/itemProps2.xml><?xml version="1.0" encoding="utf-8"?>
-<ds:datastoreItem xmlns:ds="http://schemas.openxmlformats.org/officeDocument/2006/customXml" ds:itemID="{E549E0BF-6119-444F-BA81-ABA1E2A3DEE5}">
+<ds:datastoreItem xmlns:ds="http://schemas.openxmlformats.org/officeDocument/2006/customXml" ds:itemID="{13080C09-08C5-440D-A525-9D5085CE67C1}">
   <ds:schemaRefs>
     <ds:schemaRef ds:uri="http://schemas.openxmlformats.org/officeDocument/2006/bibliography"/>
   </ds:schemaRefs>

</xml_diff>